<commit_message>
- Plano de ensino v2 - Prova teórica
</commit_message>
<xml_diff>
--- a/provas/out/theoritical/lds2-6.docx
+++ b/provas/out/theoritical/lds2-6.docx
@@ -966,7 +966,7 @@
       </w:r>
       <w:proofErr w:type="gramEnd"/>
       <w:r>
-        <w:t xml:space="preserve"> ) Quando utilizamos sessões, o armazenamento do estado dos dados é feito pelo servidor web. </w:t>
+        <w:t xml:space="preserve"> ) Quando utilizamos sessões, o armazenamento do estado dos dados é feito pelo servidor. </w:t>
       </w:r>
     </w:p>
     <w:p>
@@ -992,182 +992,219 @@
         </w:tabs>
         <w:spacing w:after="120" w:line="240" w:lineRule="auto"/>
       </w:pPr>
+      <w:r>
+        <w:rPr>
+          <w:b/>
+          <w:bCs/>
+        </w:rPr>
+        <w:lastRenderedPageBreak/>
+        <w:t>4</w:t>
+      </w:r>
+      <w:r>
+        <w:rPr>
+          <w:b/>
+          <w:bCs/>
+        </w:rPr>
+        <w:t>)</w:t>
+      </w:r>
+      <w:r>
+        <w:t xml:space="preserve"> O </w:t>
+      </w:r>
+      <w:r>
+        <w:t>Spring Framework</w:t>
+      </w:r>
+      <w:r>
+        <w:t xml:space="preserve"> é rico em recursos, entre eles temos um dos mais conhecidos e usados em aplicações profissionais, </w:t>
+      </w:r>
+      <w:r>
+        <w:rPr>
+          <w:b/>
+          <w:bCs/>
+        </w:rPr>
+        <w:t>a injeção de dependências</w:t>
+      </w:r>
+      <w:r>
+        <w:t>.</w:t>
+      </w:r>
+      <w:r>
+        <w:t xml:space="preserve"> </w:t>
+      </w:r>
+    </w:p>
+    <w:p>
+      <w:pPr>
+        <w:tabs>
+          <w:tab w:val="left" w:pos="3615"/>
+        </w:tabs>
+        <w:spacing w:after="120" w:line="240" w:lineRule="auto"/>
+      </w:pPr>
+    </w:p>
+    <w:p>
+      <w:pPr>
+        <w:tabs>
+          <w:tab w:val="left" w:pos="3615"/>
+        </w:tabs>
+        <w:spacing w:after="120" w:line="240" w:lineRule="auto"/>
+      </w:pPr>
+      <w:r>
+        <w:t>M</w:t>
+      </w:r>
+      <w:r>
+        <w:t xml:space="preserve">arque com </w:t>
+      </w:r>
+      <w:proofErr w:type="gramStart"/>
+      <w:r>
+        <w:t xml:space="preserve">( </w:t>
+      </w:r>
+      <w:r>
+        <w:rPr>
+          <w:b/>
+          <w:bCs/>
+        </w:rPr>
+        <w:t>V</w:t>
+      </w:r>
+      <w:proofErr w:type="gramEnd"/>
+      <w:r>
+        <w:t xml:space="preserve"> ) </w:t>
+      </w:r>
+      <w:r>
+        <w:rPr>
+          <w:b/>
+          <w:bCs/>
+        </w:rPr>
+        <w:t>Verdadeiro</w:t>
+      </w:r>
+      <w:r>
+        <w:t xml:space="preserve"> ou ( </w:t>
+      </w:r>
+      <w:r>
+        <w:rPr>
+          <w:b/>
+          <w:bCs/>
+        </w:rPr>
+        <w:t>F</w:t>
+      </w:r>
+      <w:r>
+        <w:t xml:space="preserve"> ) </w:t>
+      </w:r>
+      <w:r>
+        <w:rPr>
+          <w:b/>
+          <w:bCs/>
+        </w:rPr>
+        <w:t>Falso</w:t>
+      </w:r>
+      <w:r>
+        <w:t xml:space="preserve"> </w:t>
+      </w:r>
+      <w:r>
+        <w:t>as afirmações abaixo:</w:t>
+      </w:r>
+      <w:r>
+        <w:tab/>
+      </w:r>
+    </w:p>
+    <w:p>
+      <w:pPr>
+        <w:tabs>
+          <w:tab w:val="left" w:pos="3615"/>
+        </w:tabs>
+        <w:spacing w:after="120" w:line="240" w:lineRule="auto"/>
+      </w:pPr>
+      <w:proofErr w:type="gramStart"/>
+      <w:r>
+        <w:t xml:space="preserve">(  </w:t>
+      </w:r>
+      <w:proofErr w:type="gramEnd"/>
+      <w:r>
+        <w:t xml:space="preserve"> ) É um Design </w:t>
+      </w:r>
+      <w:proofErr w:type="spellStart"/>
+      <w:r>
+        <w:t>Pattern</w:t>
+      </w:r>
+      <w:proofErr w:type="spellEnd"/>
+      <w:r>
+        <w:t xml:space="preserve"> (2 </w:t>
+      </w:r>
+      <w:proofErr w:type="spellStart"/>
+      <w:r>
+        <w:t>pts</w:t>
+      </w:r>
+      <w:proofErr w:type="spellEnd"/>
+      <w:r>
+        <w:t>)</w:t>
+      </w:r>
+    </w:p>
+    <w:p>
+      <w:pPr>
+        <w:tabs>
+          <w:tab w:val="left" w:pos="3615"/>
+        </w:tabs>
+        <w:spacing w:after="120" w:line="240" w:lineRule="auto"/>
+      </w:pPr>
+      <w:proofErr w:type="gramStart"/>
+      <w:r>
+        <w:t xml:space="preserve">( </w:t>
+      </w:r>
+      <w:r>
+        <w:t xml:space="preserve"> </w:t>
+      </w:r>
+      <w:proofErr w:type="gramEnd"/>
+      <w:r>
+        <w:t xml:space="preserve"> ) </w:t>
+      </w:r>
+      <w:r>
+        <w:t>Sua função é m</w:t>
+      </w:r>
+      <w:r>
+        <w:t>anter o alto acoplamento</w:t>
+      </w:r>
+      <w:r>
+        <w:t xml:space="preserve"> (2 </w:t>
+      </w:r>
+      <w:proofErr w:type="spellStart"/>
+      <w:r>
+        <w:t>pts</w:t>
+      </w:r>
+      <w:proofErr w:type="spellEnd"/>
+      <w:r>
+        <w:t>)</w:t>
+      </w:r>
+    </w:p>
+    <w:p>
+      <w:pPr>
+        <w:tabs>
+          <w:tab w:val="left" w:pos="3615"/>
+        </w:tabs>
+        <w:spacing w:after="120" w:line="240" w:lineRule="auto"/>
+      </w:pPr>
+      <w:proofErr w:type="gramStart"/>
+      <w:r>
+        <w:t xml:space="preserve">(  </w:t>
+      </w:r>
+      <w:proofErr w:type="gramEnd"/>
+      <w:r>
+        <w:t xml:space="preserve"> </w:t>
+      </w:r>
+      <w:r>
+        <w:t xml:space="preserve">) </w:t>
+      </w:r>
+      <w:r>
+        <w:t>Utilizado apenas em aplicações web</w:t>
+      </w:r>
+      <w:r>
+        <w:t xml:space="preserve"> (2 </w:t>
+      </w:r>
+      <w:proofErr w:type="spellStart"/>
+      <w:r>
+        <w:t>pts</w:t>
+      </w:r>
+      <w:proofErr w:type="spellEnd"/>
+      <w:r>
+        <w:t>)</w:t>
+      </w:r>
       <w:bookmarkStart w:id="0" w:name="_GoBack"/>
       <w:bookmarkEnd w:id="0"/>
-      <w:r>
-        <w:rPr>
-          <w:b/>
-          <w:bCs/>
-        </w:rPr>
-        <w:lastRenderedPageBreak/>
-        <w:t>4</w:t>
-      </w:r>
-      <w:r>
-        <w:rPr>
-          <w:b/>
-          <w:bCs/>
-        </w:rPr>
-        <w:t>)</w:t>
-      </w:r>
-      <w:r>
-        <w:t xml:space="preserve"> O </w:t>
-      </w:r>
-      <w:r>
-        <w:t>Spring Framework</w:t>
-      </w:r>
-      <w:r>
-        <w:t xml:space="preserve"> é rico em recursos, entre eles temos um dos mais conhecidos e usados em aplicações profissionais, </w:t>
-      </w:r>
-      <w:r>
-        <w:rPr>
-          <w:b/>
-          <w:bCs/>
-        </w:rPr>
-        <w:t>a injeção de dependências</w:t>
-      </w:r>
-      <w:r>
-        <w:t>.</w:t>
-      </w:r>
-      <w:r>
-        <w:t xml:space="preserve"> </w:t>
-      </w:r>
-    </w:p>
-    <w:p>
-      <w:pPr>
-        <w:tabs>
-          <w:tab w:val="left" w:pos="3615"/>
-        </w:tabs>
-        <w:spacing w:after="120" w:line="240" w:lineRule="auto"/>
-      </w:pPr>
-    </w:p>
-    <w:p>
-      <w:pPr>
-        <w:tabs>
-          <w:tab w:val="left" w:pos="3615"/>
-        </w:tabs>
-        <w:spacing w:after="120" w:line="240" w:lineRule="auto"/>
-      </w:pPr>
-      <w:r>
-        <w:t>M</w:t>
-      </w:r>
-      <w:r>
-        <w:t xml:space="preserve">arque com </w:t>
-      </w:r>
-      <w:proofErr w:type="gramStart"/>
-      <w:r>
-        <w:t>( V</w:t>
-      </w:r>
-      <w:proofErr w:type="gramEnd"/>
-      <w:r>
-        <w:t xml:space="preserve"> ) Verdadeiro ou ( F ) Falso </w:t>
-      </w:r>
-      <w:r>
-        <w:t>as afirmações abaixo:</w:t>
-      </w:r>
-      <w:r>
-        <w:tab/>
-      </w:r>
-    </w:p>
-    <w:p>
-      <w:pPr>
-        <w:tabs>
-          <w:tab w:val="left" w:pos="3615"/>
-        </w:tabs>
-        <w:spacing w:after="120" w:line="240" w:lineRule="auto"/>
-      </w:pPr>
-      <w:proofErr w:type="gramStart"/>
-      <w:r>
-        <w:t xml:space="preserve">(  </w:t>
-      </w:r>
-      <w:proofErr w:type="gramEnd"/>
-      <w:r>
-        <w:t xml:space="preserve"> ) É um Design </w:t>
-      </w:r>
-      <w:proofErr w:type="spellStart"/>
-      <w:r>
-        <w:t>Pattern</w:t>
-      </w:r>
-      <w:proofErr w:type="spellEnd"/>
-      <w:r>
-        <w:t xml:space="preserve"> (2 </w:t>
-      </w:r>
-      <w:proofErr w:type="spellStart"/>
-      <w:r>
-        <w:t>pts</w:t>
-      </w:r>
-      <w:proofErr w:type="spellEnd"/>
-      <w:r>
-        <w:t>)</w:t>
-      </w:r>
-    </w:p>
-    <w:p>
-      <w:pPr>
-        <w:tabs>
-          <w:tab w:val="left" w:pos="3615"/>
-        </w:tabs>
-        <w:spacing w:after="120" w:line="240" w:lineRule="auto"/>
-      </w:pPr>
-      <w:proofErr w:type="gramStart"/>
-      <w:r>
-        <w:t xml:space="preserve">( </w:t>
-      </w:r>
-      <w:r>
-        <w:t xml:space="preserve"> </w:t>
-      </w:r>
-      <w:proofErr w:type="gramEnd"/>
-      <w:r>
-        <w:t xml:space="preserve"> ) </w:t>
-      </w:r>
-      <w:r>
-        <w:t>Sua função é m</w:t>
-      </w:r>
-      <w:r>
-        <w:t>anter o alto acoplamento</w:t>
-      </w:r>
-      <w:r>
-        <w:t xml:space="preserve"> (2 </w:t>
-      </w:r>
-      <w:proofErr w:type="spellStart"/>
-      <w:r>
-        <w:t>pts</w:t>
-      </w:r>
-      <w:proofErr w:type="spellEnd"/>
-      <w:r>
-        <w:t>)</w:t>
-      </w:r>
-    </w:p>
-    <w:p>
-      <w:pPr>
-        <w:tabs>
-          <w:tab w:val="left" w:pos="3615"/>
-        </w:tabs>
-        <w:spacing w:after="120" w:line="240" w:lineRule="auto"/>
-      </w:pPr>
-      <w:proofErr w:type="gramStart"/>
-      <w:r>
-        <w:t xml:space="preserve">(  </w:t>
-      </w:r>
-      <w:proofErr w:type="gramEnd"/>
-      <w:r>
-        <w:t xml:space="preserve"> </w:t>
-      </w:r>
-      <w:r>
-        <w:t xml:space="preserve">) </w:t>
-      </w:r>
-      <w:r>
-        <w:t>Utilizado apenas em aplicações web</w:t>
-      </w:r>
-      <w:r>
-        <w:t xml:space="preserve"> (2 </w:t>
-      </w:r>
-      <w:proofErr w:type="spellStart"/>
-      <w:r>
-        <w:t>pts</w:t>
-      </w:r>
-      <w:proofErr w:type="spellEnd"/>
-      <w:r>
-        <w:t>)</w:t>
-      </w:r>
     </w:p>
     <w:p>
       <w:pPr>

</xml_diff>